<commit_message>
Updated to version 5.0a
</commit_message>
<xml_diff>
--- a/user manual.docx
+++ b/user manual.docx
@@ -23,18 +23,28 @@
         </w:rPr>
         <w:t>User manual for the Warhammer 40k point efficiency calculator</w:t>
       </w:r>
-    </w:p>
-    <w:p>
-      <w:pPr>
-        <w:rPr>
-          <w:lang w:val="en-GB"/>
-        </w:rPr>
-      </w:pPr>
-      <w:r>
-        <w:rPr>
+      <w:r>
+        <w:rPr>
+          <w:b/>
+          <w:sz w:val="28"/>
+          <w:szCs w:val="28"/>
           <w:u w:val="single"/>
           <w:lang w:val="en-GB"/>
         </w:rPr>
+        <w:t>, v4.1c</w:t>
+      </w:r>
+    </w:p>
+    <w:p>
+      <w:pPr>
+        <w:rPr>
+          <w:lang w:val="en-GB"/>
+        </w:rPr>
+      </w:pPr>
+      <w:r>
+        <w:rPr>
+          <w:u w:val="single"/>
+          <w:lang w:val="en-GB"/>
+        </w:rPr>
         <w:t>Table of contents:</w:t>
       </w:r>
     </w:p>
@@ -380,7 +390,21 @@
         <w:rPr>
           <w:lang w:val="en-GB"/>
         </w:rPr>
-        <w:t>When playing a game of Warhammer 40k, there are many important factors contributing to your victory or defeat. This article is about only one of them, the mathematics of destroying your opponents units. Naturally</w:t>
+        <w:t xml:space="preserve">When playing a game of Warhammer 40k, there are many important factors contributing to your victory or defeat. This article is about only one of them, the mathematics of destroying your </w:t>
+      </w:r>
+      <w:proofErr w:type="gramStart"/>
+      <w:r>
+        <w:rPr>
+          <w:lang w:val="en-GB"/>
+        </w:rPr>
+        <w:t>opponents</w:t>
+      </w:r>
+      <w:proofErr w:type="gramEnd"/>
+      <w:r>
+        <w:rPr>
+          <w:lang w:val="en-GB"/>
+        </w:rPr>
+        <w:t xml:space="preserve"> units. Naturally</w:t>
       </w:r>
       <w:r>
         <w:rPr>
@@ -440,7 +464,35 @@
         <w:rPr>
           <w:lang w:val="en-GB"/>
         </w:rPr>
-        <w:t>The most basic piece of mathematics we can apply to a unit is to calculate the expected number of wounds it will cause to a target. Of course, Warhammer is a game of dice, so you can never be certain of the result. This chart only gives the average result that you can expect over time. Nevertheless this is very useful information. For example, if I want to get rid of a Rhino I would like to know whether I can expect my Exocrine to finish the job alone, or whether I should commit other anti-tank weapons to destroy it as well.</w:t>
+        <w:t xml:space="preserve">The most basic piece of mathematics we can apply to a unit is to calculate the expected number of wounds it will cause to a target. Of course, Warhammer is a game of dice, so you can never be certain of the result. This chart only gives the average result that you can expect over time. </w:t>
+      </w:r>
+      <w:proofErr w:type="gramStart"/>
+      <w:r>
+        <w:rPr>
+          <w:lang w:val="en-GB"/>
+        </w:rPr>
+        <w:t>Nevertheless</w:t>
+      </w:r>
+      <w:proofErr w:type="gramEnd"/>
+      <w:r>
+        <w:rPr>
+          <w:lang w:val="en-GB"/>
+        </w:rPr>
+        <w:t xml:space="preserve"> this is very useful information. For example, if I want to get rid of a </w:t>
+      </w:r>
+      <w:proofErr w:type="gramStart"/>
+      <w:r>
+        <w:rPr>
+          <w:lang w:val="en-GB"/>
+        </w:rPr>
+        <w:t>Rhino</w:t>
+      </w:r>
+      <w:proofErr w:type="gramEnd"/>
+      <w:r>
+        <w:rPr>
+          <w:lang w:val="en-GB"/>
+        </w:rPr>
+        <w:t xml:space="preserve"> I would like to know whether I can expect my Exocrine to finish the job alone, or whether I should commit other anti-tank weapons to destroy it as well.</w:t>
       </w:r>
     </w:p>
     <w:p>
@@ -1159,7 +1211,21 @@
         <w:rPr>
           <w:lang w:val="en-GB"/>
         </w:rPr>
-        <w:t>Ballistic skill or weapon skill, whichever is relevant. Either way, enter the lowest die roll needed to hit. For instance, if your space marine with a bolter hits on 3+, enter ‘3’ (without the ‘’).</w:t>
+        <w:t xml:space="preserve">Ballistic skill or weapon skill, whichever is relevant. Either way, enter the lowest die roll needed to hit. For instance, if your space marine with a </w:t>
+      </w:r>
+      <w:proofErr w:type="gramStart"/>
+      <w:r>
+        <w:rPr>
+          <w:lang w:val="en-GB"/>
+        </w:rPr>
+        <w:t>bolter hits</w:t>
+      </w:r>
+      <w:proofErr w:type="gramEnd"/>
+      <w:r>
+        <w:rPr>
+          <w:lang w:val="en-GB"/>
+        </w:rPr>
+        <w:t xml:space="preserve"> on 3+, enter ‘3’ (without the ‘’).</w:t>
       </w:r>
     </w:p>
     <w:p>
@@ -1243,7 +1309,21 @@
           <w:lang w:val="en-GB"/>
         </w:rPr>
         <w:br/>
-        <w:t>Enter the strength characteristic of your weapon (e.g. ‘4’ for a Bolter).</w:t>
+        <w:t>Enter the strength characteristic of your weapon (</w:t>
+      </w:r>
+      <w:proofErr w:type="gramStart"/>
+      <w:r>
+        <w:rPr>
+          <w:lang w:val="en-GB"/>
+        </w:rPr>
+        <w:t>e.g.</w:t>
+      </w:r>
+      <w:proofErr w:type="gramEnd"/>
+      <w:r>
+        <w:rPr>
+          <w:lang w:val="en-GB"/>
+        </w:rPr>
+        <w:t xml:space="preserve"> ‘4’ for a Bolter).</w:t>
       </w:r>
     </w:p>
     <w:p>
@@ -1444,12 +1524,21 @@
           <w:lang w:val="en-GB"/>
         </w:rPr>
       </w:pPr>
-      <w:r>
-        <w:rPr>
-          <w:b/>
-          <w:lang w:val="en-GB"/>
-        </w:rPr>
-        <w:t>Plus to hit</w:t>
+      <w:proofErr w:type="gramStart"/>
+      <w:r>
+        <w:rPr>
+          <w:b/>
+          <w:lang w:val="en-GB"/>
+        </w:rPr>
+        <w:t>Plus</w:t>
+      </w:r>
+      <w:proofErr w:type="gramEnd"/>
+      <w:r>
+        <w:rPr>
+          <w:b/>
+          <w:lang w:val="en-GB"/>
+        </w:rPr>
+        <w:t xml:space="preserve"> to hit</w:t>
       </w:r>
       <w:r>
         <w:rPr>
@@ -1535,12 +1624,21 @@
           <w:lang w:val="en-GB"/>
         </w:rPr>
       </w:pPr>
-      <w:r>
-        <w:rPr>
-          <w:b/>
-          <w:lang w:val="en-GB"/>
-        </w:rPr>
-        <w:t>Plus to wnd</w:t>
+      <w:proofErr w:type="gramStart"/>
+      <w:r>
+        <w:rPr>
+          <w:b/>
+          <w:lang w:val="en-GB"/>
+        </w:rPr>
+        <w:t>Plus</w:t>
+      </w:r>
+      <w:proofErr w:type="gramEnd"/>
+      <w:r>
+        <w:rPr>
+          <w:b/>
+          <w:lang w:val="en-GB"/>
+        </w:rPr>
+        <w:t xml:space="preserve"> to wnd</w:t>
       </w:r>
       <w:r>
         <w:rPr>

</xml_diff>